<commit_message>
Fixed use-cases. Removed unnecessary use-cases.
</commit_message>
<xml_diff>
--- a/DOCS/Use Cases/UC01-Create Crisis.docx
+++ b/DOCS/Use Cases/UC01-Create Crisis.docx
@@ -451,15 +451,23 @@
                 <w:sz w:val="20"/>
                 <w:szCs w:val="20"/>
               </w:rPr>
-              <w:t xml:space="preserve">Crisis Management </w:t>
-            </w:r>
-            <w:r>
-              <w:rPr>
-                <w:color w:val="000000"/>
-                <w:sz w:val="20"/>
-                <w:szCs w:val="20"/>
-              </w:rPr>
-              <w:t>main page is open</w:t>
+              <w:t xml:space="preserve">Crisis </w:t>
+            </w:r>
+            <w:r>
+              <w:rPr>
+                <w:color w:val="000000"/>
+                <w:sz w:val="20"/>
+                <w:szCs w:val="20"/>
+              </w:rPr>
+              <w:t xml:space="preserve">Board </w:t>
+            </w:r>
+            <w:r>
+              <w:rPr>
+                <w:color w:val="000000"/>
+                <w:sz w:val="20"/>
+                <w:szCs w:val="20"/>
+              </w:rPr>
+              <w:t>page is open</w:t>
             </w:r>
             <w:r>
               <w:rPr>
@@ -633,7 +641,23 @@
                 <w:sz w:val="20"/>
                 <w:szCs w:val="20"/>
               </w:rPr>
-              <w:t xml:space="preserve"> selects “Create new crisis” menu</w:t>
+              <w:t xml:space="preserve"> selects “</w:t>
+            </w:r>
+            <w:r>
+              <w:rPr>
+                <w:color w:val="000000"/>
+                <w:sz w:val="20"/>
+                <w:szCs w:val="20"/>
+              </w:rPr>
+              <w:t>Define</w:t>
+            </w:r>
+            <w:r>
+              <w:rPr>
+                <w:color w:val="000000"/>
+                <w:sz w:val="20"/>
+                <w:szCs w:val="20"/>
+              </w:rPr>
+              <w:t xml:space="preserve"> new crisis” menu</w:t>
             </w:r>
           </w:p>
           <w:p>
@@ -657,7 +681,23 @@
                 <w:sz w:val="20"/>
                 <w:szCs w:val="20"/>
               </w:rPr>
-              <w:t>System shows new Crisis Information Page containing the map.</w:t>
+              <w:t xml:space="preserve">System shows </w:t>
+            </w:r>
+            <w:r>
+              <w:rPr>
+                <w:color w:val="000000"/>
+                <w:sz w:val="20"/>
+                <w:szCs w:val="20"/>
+              </w:rPr>
+              <w:t>Create New Crisis</w:t>
+            </w:r>
+            <w:r>
+              <w:rPr>
+                <w:color w:val="000000"/>
+                <w:sz w:val="20"/>
+                <w:szCs w:val="20"/>
+              </w:rPr>
+              <w:t xml:space="preserve"> Page containing the map.</w:t>
             </w:r>
           </w:p>
           <w:p>
@@ -681,15 +721,25 @@
                 <w:sz w:val="20"/>
                 <w:szCs w:val="20"/>
               </w:rPr>
-              <w:t>Manager</w:t>
-            </w:r>
-            <w:r>
-              <w:rPr>
-                <w:color w:val="000000"/>
-                <w:sz w:val="20"/>
-                <w:szCs w:val="20"/>
-              </w:rPr>
-              <w:t xml:space="preserve"> fills the form and saves: </w:t>
+              <w:t xml:space="preserve">Manager fills the form and saves: </w:t>
+            </w:r>
+            <w:r>
+              <w:rPr>
+                <w:color w:val="000000"/>
+                <w:sz w:val="20"/>
+                <w:szCs w:val="20"/>
+              </w:rPr>
+              <w:br/>
+              <w:t xml:space="preserve">      Enters the crisis name.</w:t>
+            </w:r>
+            <w:r>
+              <w:rPr>
+                <w:color w:val="000000"/>
+                <w:sz w:val="20"/>
+                <w:szCs w:val="20"/>
+              </w:rPr>
+              <w:br/>
+              <w:t xml:space="preserve">      Enters explanation about the crisis</w:t>
             </w:r>
           </w:p>
           <w:p>
@@ -711,25 +761,14 @@
               </w:rPr>
               <w:t>Selects type of the crisis from a list.</w:t>
             </w:r>
-          </w:p>
-          <w:p>
-            <w:pPr>
-              <w:pStyle w:val="NormalWeb"/>
-              <w:spacing w:before="0" w:after="0"/>
-              <w:ind w:left="1152"/>
-              <w:rPr>
-                <w:color w:val="000000"/>
-                <w:sz w:val="20"/>
-                <w:szCs w:val="20"/>
-              </w:rPr>
-            </w:pPr>
-            <w:r>
-              <w:rPr>
-                <w:color w:val="000000"/>
-                <w:sz w:val="20"/>
-                <w:szCs w:val="20"/>
-              </w:rPr>
-              <w:t>Enters the crisis name.</w:t>
+            <w:r>
+              <w:rPr>
+                <w:color w:val="000000"/>
+                <w:sz w:val="20"/>
+                <w:szCs w:val="20"/>
+              </w:rPr>
+              <w:br/>
+              <w:t>Selects the radius length of the crisis</w:t>
             </w:r>
           </w:p>
           <w:p>
@@ -770,26 +809,6 @@
                 <w:szCs w:val="20"/>
               </w:rPr>
               <w:t>use-case</w:t>
-            </w:r>
-          </w:p>
-          <w:p>
-            <w:pPr>
-              <w:pStyle w:val="NormalWeb"/>
-              <w:spacing w:before="0" w:after="0"/>
-              <w:ind w:left="1152"/>
-              <w:rPr>
-                <w:color w:val="000000"/>
-                <w:sz w:val="20"/>
-                <w:szCs w:val="20"/>
-              </w:rPr>
-            </w:pPr>
-            <w:r>
-              <w:rPr>
-                <w:color w:val="000000"/>
-                <w:sz w:val="20"/>
-                <w:szCs w:val="20"/>
-              </w:rPr>
-              <w:t>Enters information in message box</w:t>
             </w:r>
           </w:p>
           <w:p>
@@ -841,15 +860,23 @@
                 <w:sz w:val="20"/>
                 <w:szCs w:val="20"/>
               </w:rPr>
-              <w:t xml:space="preserve">Crisis Management </w:t>
-            </w:r>
-            <w:r>
-              <w:rPr>
-                <w:color w:val="000000"/>
-                <w:sz w:val="20"/>
-                <w:szCs w:val="20"/>
-              </w:rPr>
-              <w:t>main page.</w:t>
+              <w:t xml:space="preserve">Crisis </w:t>
+            </w:r>
+            <w:r>
+              <w:rPr>
+                <w:color w:val="000000"/>
+                <w:sz w:val="20"/>
+                <w:szCs w:val="20"/>
+              </w:rPr>
+              <w:t>Board</w:t>
+            </w:r>
+            <w:r>
+              <w:rPr>
+                <w:color w:val="000000"/>
+                <w:sz w:val="20"/>
+                <w:szCs w:val="20"/>
+              </w:rPr>
+              <w:t>.</w:t>
             </w:r>
           </w:p>
         </w:tc>
@@ -1061,15 +1088,23 @@
                 <w:sz w:val="20"/>
                 <w:szCs w:val="20"/>
               </w:rPr>
-              <w:t xml:space="preserve">Crisis Management </w:t>
-            </w:r>
-            <w:r>
-              <w:rPr>
-                <w:color w:val="000000"/>
-                <w:sz w:val="20"/>
-                <w:szCs w:val="20"/>
-              </w:rPr>
-              <w:t>main page.</w:t>
+              <w:t xml:space="preserve">Crisis </w:t>
+            </w:r>
+            <w:r>
+              <w:rPr>
+                <w:color w:val="000000"/>
+                <w:sz w:val="20"/>
+                <w:szCs w:val="20"/>
+              </w:rPr>
+              <w:t>Board</w:t>
+            </w:r>
+            <w:r>
+              <w:rPr>
+                <w:color w:val="000000"/>
+                <w:sz w:val="20"/>
+                <w:szCs w:val="20"/>
+              </w:rPr>
+              <w:t>.</w:t>
             </w:r>
           </w:p>
         </w:tc>

</xml_diff>